<commit_message>
Build site at 2024-06-06 14:50:16 UTC
</commit_message>
<xml_diff>
--- a/_Drive/Formularios/Doutorado-FluxoContinuo/Modelo de inscrição para Doutorado-Fluxo Contínuo.docx
+++ b/_Drive/Formularios/Doutorado-FluxoContinuo/Modelo de inscrição para Doutorado-Fluxo Contínuo.docx
@@ -102,7 +102,6 @@
         <w:tblStyle w:val="Table1"/>
         <w:tblW w:w="9640.0" w:type="dxa"/>
         <w:jc w:val="left"/>
-        <w:tblInd w:w="100.0" w:type="pct"/>
         <w:tblBorders>
           <w:top w:color="000000" w:space="0" w:sz="8" w:val="single"/>
           <w:left w:color="000000" w:space="0" w:sz="8" w:val="single"/>
@@ -1237,7 +1236,6 @@
         <w:tblStyle w:val="Table2"/>
         <w:tblW w:w="9640.0" w:type="dxa"/>
         <w:jc w:val="left"/>
-        <w:tblInd w:w="100.0" w:type="pct"/>
         <w:tblBorders>
           <w:top w:color="000000" w:space="0" w:sz="8" w:val="single"/>
           <w:left w:color="000000" w:space="0" w:sz="8" w:val="single"/>
@@ -1794,7 +1792,6 @@
         <w:tblStyle w:val="Table3"/>
         <w:tblW w:w="9615.0" w:type="dxa"/>
         <w:jc w:val="left"/>
-        <w:tblInd w:w="100.0" w:type="pct"/>
         <w:tblBorders>
           <w:top w:color="000000" w:space="0" w:sz="8" w:val="single"/>
           <w:left w:color="000000" w:space="0" w:sz="8" w:val="single"/>
@@ -2690,7 +2687,6 @@
         <w:tblStyle w:val="Table4"/>
         <w:tblW w:w="9615.0" w:type="dxa"/>
         <w:jc w:val="left"/>
-        <w:tblInd w:w="100.0" w:type="pct"/>
         <w:tblBorders>
           <w:top w:color="000000" w:space="0" w:sz="8" w:val="single"/>
           <w:left w:color="000000" w:space="0" w:sz="8" w:val="single"/>
@@ -3506,7 +3502,6 @@
         <w:tblStyle w:val="Table5"/>
         <w:tblW w:w="9615.0" w:type="dxa"/>
         <w:jc w:val="left"/>
-        <w:tblInd w:w="100.0" w:type="pct"/>
         <w:tblBorders>
           <w:top w:color="000000" w:space="0" w:sz="8" w:val="single"/>
           <w:left w:color="000000" w:space="0" w:sz="8" w:val="single"/>
@@ -4322,7 +4317,6 @@
         <w:tblStyle w:val="Table6"/>
         <w:tblW w:w="9615.0" w:type="dxa"/>
         <w:jc w:val="left"/>
-        <w:tblInd w:w="100.0" w:type="pct"/>
         <w:tblBorders>
           <w:top w:color="000000" w:space="0" w:sz="8" w:val="single"/>
           <w:left w:color="000000" w:space="0" w:sz="8" w:val="single"/>
@@ -5141,7 +5135,6 @@
         <w:tblStyle w:val="Table7"/>
         <w:tblW w:w="9615.0" w:type="dxa"/>
         <w:jc w:val="left"/>
-        <w:tblInd w:w="100.0" w:type="pct"/>
         <w:tblBorders>
           <w:top w:color="000000" w:space="0" w:sz="8" w:val="single"/>
           <w:left w:color="000000" w:space="0" w:sz="8" w:val="single"/>
@@ -5434,7 +5427,6 @@
         <w:tblStyle w:val="Table8"/>
         <w:tblW w:w="9615.0" w:type="dxa"/>
         <w:jc w:val="left"/>
-        <w:tblInd w:w="100.0" w:type="pct"/>
         <w:tblBorders>
           <w:top w:color="000000" w:space="0" w:sz="8" w:val="single"/>
           <w:left w:color="000000" w:space="0" w:sz="8" w:val="single"/>
@@ -5979,7 +5971,6 @@
         <w:tblStyle w:val="Table9"/>
         <w:tblW w:w="9405.0" w:type="dxa"/>
         <w:jc w:val="left"/>
-        <w:tblInd w:w="100.0" w:type="pct"/>
         <w:tblBorders>
           <w:top w:color="000000" w:space="0" w:sz="8" w:val="single"/>
           <w:left w:color="000000" w:space="0" w:sz="8" w:val="single"/>
@@ -7001,7 +6992,6 @@
         <w:tblStyle w:val="Table10"/>
         <w:tblW w:w="9640.0" w:type="dxa"/>
         <w:jc w:val="left"/>
-        <w:tblInd w:w="100.0" w:type="pct"/>
         <w:tblBorders>
           <w:top w:color="000000" w:space="0" w:sz="8" w:val="single"/>
           <w:left w:color="000000" w:space="0" w:sz="8" w:val="single"/>
@@ -7541,7 +7531,6 @@
       <w:tblStyle w:val="Table11"/>
       <w:tblW w:w="9640.0" w:type="dxa"/>
       <w:jc w:val="left"/>
-      <w:tblInd w:w="100.0" w:type="pct"/>
       <w:tblBorders>
         <w:top w:color="000000" w:space="0" w:sz="8" w:val="single"/>
         <w:left w:color="000000" w:space="0" w:sz="8" w:val="single"/>
@@ -7855,7 +7844,7 @@
       <w:pStyle w:val="Title"/>
       <w:pageBreakBefore w:val="0"/>
       <w:tabs>
-        <w:tab w:val="left" w:pos="9923"/>
+        <w:tab w:val="left" w:leader="none" w:pos="9923"/>
       </w:tabs>
       <w:spacing w:before="0" w:lineRule="auto"/>
       <w:ind w:left="1985" w:firstLine="708.0000000000001"/>

</xml_diff>

<commit_message>
Build site at 2024-07-03 13:16:14 UTC
</commit_message>
<xml_diff>
--- a/_Drive/Formularios/Doutorado-FluxoContinuo/Modelo de inscrição para Doutorado-Fluxo Contínuo.docx
+++ b/_Drive/Formularios/Doutorado-FluxoContinuo/Modelo de inscrição para Doutorado-Fluxo Contínuo.docx
@@ -7871,12 +7871,12 @@
           <wp:extent cx="863842" cy="994728"/>
           <wp:effectExtent b="0" l="0" r="0" t="0"/>
           <wp:wrapSquare wrapText="bothSides" distB="114300" distT="114300" distL="114300" distR="114300"/>
-          <wp:docPr id="2" name="image2.png"/>
+          <wp:docPr id="2" name="image1.png"/>
           <a:graphic>
             <a:graphicData uri="http://schemas.openxmlformats.org/drawingml/2006/picture">
               <pic:pic>
                 <pic:nvPicPr>
-                  <pic:cNvPr id="0" name="image2.png"/>
+                  <pic:cNvPr id="0" name="image1.png"/>
                   <pic:cNvPicPr preferRelativeResize="0"/>
                 </pic:nvPicPr>
                 <pic:blipFill>
@@ -7913,12 +7913,12 @@
           <wp:extent cx="1551940" cy="1163955"/>
           <wp:effectExtent b="0" l="0" r="0" t="0"/>
           <wp:wrapSquare wrapText="bothSides" distB="4445" distT="0" distL="114300" distR="114300"/>
-          <wp:docPr id="1" name="image1.jpg"/>
+          <wp:docPr id="1" name="image2.jpg"/>
           <a:graphic>
             <a:graphicData uri="http://schemas.openxmlformats.org/drawingml/2006/picture">
               <pic:pic>
                 <pic:nvPicPr>
-                  <pic:cNvPr id="0" name="image1.jpg"/>
+                  <pic:cNvPr id="0" name="image2.jpg"/>
                   <pic:cNvPicPr preferRelativeResize="0"/>
                 </pic:nvPicPr>
                 <pic:blipFill>

</xml_diff>

<commit_message>
Build site at 2024-07-06 13:00:25 UTC
</commit_message>
<xml_diff>
--- a/_Drive/Formularios/Doutorado-FluxoContinuo/Modelo de inscrição para Doutorado-Fluxo Contínuo.docx
+++ b/_Drive/Formularios/Doutorado-FluxoContinuo/Modelo de inscrição para Doutorado-Fluxo Contínuo.docx
@@ -7871,12 +7871,12 @@
           <wp:extent cx="863842" cy="994728"/>
           <wp:effectExtent b="0" l="0" r="0" t="0"/>
           <wp:wrapSquare wrapText="bothSides" distB="114300" distT="114300" distL="114300" distR="114300"/>
-          <wp:docPr id="2" name="image1.png"/>
+          <wp:docPr id="2" name="image2.png"/>
           <a:graphic>
             <a:graphicData uri="http://schemas.openxmlformats.org/drawingml/2006/picture">
               <pic:pic>
                 <pic:nvPicPr>
-                  <pic:cNvPr id="0" name="image1.png"/>
+                  <pic:cNvPr id="0" name="image2.png"/>
                   <pic:cNvPicPr preferRelativeResize="0"/>
                 </pic:nvPicPr>
                 <pic:blipFill>
@@ -7913,12 +7913,12 @@
           <wp:extent cx="1551940" cy="1163955"/>
           <wp:effectExtent b="0" l="0" r="0" t="0"/>
           <wp:wrapSquare wrapText="bothSides" distB="4445" distT="0" distL="114300" distR="114300"/>
-          <wp:docPr id="1" name="image2.jpg"/>
+          <wp:docPr id="1" name="image1.jpg"/>
           <a:graphic>
             <a:graphicData uri="http://schemas.openxmlformats.org/drawingml/2006/picture">
               <pic:pic>
                 <pic:nvPicPr>
-                  <pic:cNvPr id="0" name="image2.jpg"/>
+                  <pic:cNvPr id="0" name="image1.jpg"/>
                   <pic:cNvPicPr preferRelativeResize="0"/>
                 </pic:nvPicPr>
                 <pic:blipFill>

</xml_diff>

<commit_message>
Build site at 2024-11-07 12:43:57 UTC
</commit_message>
<xml_diff>
--- a/_Drive/Formularios/Doutorado-FluxoContinuo/Modelo de inscrição para Doutorado-Fluxo Contínuo.docx
+++ b/_Drive/Formularios/Doutorado-FluxoContinuo/Modelo de inscrição para Doutorado-Fluxo Contínuo.docx
@@ -1,6 +1,6 @@
 
 <file path=word/document.xml><?xml version="1.0" encoding="utf-8"?>
-<w:document xmlns:mc="http://schemas.openxmlformats.org/markup-compatibility/2006" xmlns:o="urn:schemas-microsoft-com:office:office" xmlns:r="http://schemas.openxmlformats.org/officeDocument/2006/relationships" xmlns:m="http://schemas.openxmlformats.org/officeDocument/2006/math" xmlns:v="urn:schemas-microsoft-com:vml" xmlns:wp="http://schemas.openxmlformats.org/drawingml/2006/wordprocessingDrawing" xmlns:w10="urn:schemas-microsoft-com:office:word" xmlns:w="http://schemas.openxmlformats.org/wordprocessingml/2006/main" xmlns:wne="http://schemas.microsoft.com/office/word/2006/wordml" xmlns:sl="http://schemas.openxmlformats.org/schemaLibrary/2006/main" xmlns:a="http://schemas.openxmlformats.org/drawingml/2006/main" xmlns:pic="http://schemas.openxmlformats.org/drawingml/2006/picture" xmlns:c="http://schemas.openxmlformats.org/drawingml/2006/chart" xmlns:lc="http://schemas.openxmlformats.org/drawingml/2006/lockedCanvas" xmlns:dgm="http://schemas.openxmlformats.org/drawingml/2006/diagram" xmlns:wps="http://schemas.microsoft.com/office/word/2010/wordprocessingShape" xmlns:wpg="http://schemas.microsoft.com/office/word/2010/wordprocessingGroup" xmlns:w14="http://schemas.microsoft.com/office/word/2010/wordml" xmlns:w15="http://schemas.microsoft.com/office/word/2012/wordml">
+<w:document xmlns:mc="http://schemas.openxmlformats.org/markup-compatibility/2006" xmlns:o="urn:schemas-microsoft-com:office:office" xmlns:r="http://schemas.openxmlformats.org/officeDocument/2006/relationships" xmlns:m="http://schemas.openxmlformats.org/officeDocument/2006/math" xmlns:v="urn:schemas-microsoft-com:vml" xmlns:wp="http://schemas.openxmlformats.org/drawingml/2006/wordprocessingDrawing" xmlns:w10="urn:schemas-microsoft-com:office:word" xmlns:w="http://schemas.openxmlformats.org/wordprocessingml/2006/main" xmlns:wne="http://schemas.microsoft.com/office/word/2006/wordml" xmlns:sl="http://schemas.openxmlformats.org/schemaLibrary/2006/main" xmlns:a="http://schemas.openxmlformats.org/drawingml/2006/main" xmlns:pic="http://schemas.openxmlformats.org/drawingml/2006/picture" xmlns:c="http://schemas.openxmlformats.org/drawingml/2006/chart" xmlns:lc="http://schemas.openxmlformats.org/drawingml/2006/lockedCanvas" xmlns:dgm="http://schemas.openxmlformats.org/drawingml/2006/diagram" xmlns:wps="http://schemas.microsoft.com/office/word/2010/wordprocessingShape" xmlns:wpg="http://schemas.microsoft.com/office/word/2010/wordprocessingGroup" xmlns:w14="http://schemas.microsoft.com/office/word/2010/wordml" xmlns:w15="http://schemas.microsoft.com/office/word/2012/wordml" xmlns:w16="http://schemas.microsoft.com/office/word/2018/wordml" xmlns:w16cex="http://schemas.microsoft.com/office/word/2018/wordml/cex" xmlns:w16cid="http://schemas.microsoft.com/office/word/2016/wordml/cid" xmlns="http://schemas.microsoft.com/office/tasks/2019/documenttasks" xmlns:cr="http://schemas.microsoft.com/office/comments/2020/reactions">
   <w:background w:color="FFFFFF"/>
   <w:body>
     <w:p>
@@ -7513,7 +7513,7 @@
 </file>
 
 <file path=word/footer1.xml><?xml version="1.0" encoding="utf-8"?>
-<w:ftr xmlns:mc="http://schemas.openxmlformats.org/markup-compatibility/2006" xmlns:o="urn:schemas-microsoft-com:office:office" xmlns:r="http://schemas.openxmlformats.org/officeDocument/2006/relationships" xmlns:m="http://schemas.openxmlformats.org/officeDocument/2006/math" xmlns:v="urn:schemas-microsoft-com:vml" xmlns:wp="http://schemas.openxmlformats.org/drawingml/2006/wordprocessingDrawing" xmlns:w10="urn:schemas-microsoft-com:office:word" xmlns:w="http://schemas.openxmlformats.org/wordprocessingml/2006/main" xmlns:wne="http://schemas.microsoft.com/office/word/2006/wordml" xmlns:sl="http://schemas.openxmlformats.org/schemaLibrary/2006/main" xmlns:a="http://schemas.openxmlformats.org/drawingml/2006/main" xmlns:pic="http://schemas.openxmlformats.org/drawingml/2006/picture" xmlns:c="http://schemas.openxmlformats.org/drawingml/2006/chart" xmlns:lc="http://schemas.openxmlformats.org/drawingml/2006/lockedCanvas" xmlns:dgm="http://schemas.openxmlformats.org/drawingml/2006/diagram" xmlns:wps="http://schemas.microsoft.com/office/word/2010/wordprocessingShape" xmlns:wpg="http://schemas.microsoft.com/office/word/2010/wordprocessingGroup" xmlns:w14="http://schemas.microsoft.com/office/word/2010/wordml" xmlns:w15="http://schemas.microsoft.com/office/word/2012/wordml">
+<w:ftr xmlns:mc="http://schemas.openxmlformats.org/markup-compatibility/2006" xmlns:o="urn:schemas-microsoft-com:office:office" xmlns:r="http://schemas.openxmlformats.org/officeDocument/2006/relationships" xmlns:m="http://schemas.openxmlformats.org/officeDocument/2006/math" xmlns:v="urn:schemas-microsoft-com:vml" xmlns:wp="http://schemas.openxmlformats.org/drawingml/2006/wordprocessingDrawing" xmlns:w10="urn:schemas-microsoft-com:office:word" xmlns:w="http://schemas.openxmlformats.org/wordprocessingml/2006/main" xmlns:wne="http://schemas.microsoft.com/office/word/2006/wordml" xmlns:sl="http://schemas.openxmlformats.org/schemaLibrary/2006/main" xmlns:a="http://schemas.openxmlformats.org/drawingml/2006/main" xmlns:pic="http://schemas.openxmlformats.org/drawingml/2006/picture" xmlns:c="http://schemas.openxmlformats.org/drawingml/2006/chart" xmlns:lc="http://schemas.openxmlformats.org/drawingml/2006/lockedCanvas" xmlns:dgm="http://schemas.openxmlformats.org/drawingml/2006/diagram" xmlns:wps="http://schemas.microsoft.com/office/word/2010/wordprocessingShape" xmlns:wpg="http://schemas.microsoft.com/office/word/2010/wordprocessingGroup" xmlns:w14="http://schemas.microsoft.com/office/word/2010/wordml" xmlns:w15="http://schemas.microsoft.com/office/word/2012/wordml" xmlns:w16="http://schemas.microsoft.com/office/word/2018/wordml" xmlns:w16cex="http://schemas.microsoft.com/office/word/2018/wordml/cex" xmlns:w16cid="http://schemas.microsoft.com/office/word/2016/wordml/cid" xmlns="http://schemas.microsoft.com/office/tasks/2019/documenttasks" xmlns:cr="http://schemas.microsoft.com/office/comments/2020/reactions">
   <w:p>
     <w:pPr>
       <w:pageBreakBefore w:val="0"/>
@@ -7838,7 +7838,7 @@
 </file>
 
 <file path=word/header1.xml><?xml version="1.0" encoding="utf-8"?>
-<w:hdr xmlns:mc="http://schemas.openxmlformats.org/markup-compatibility/2006" xmlns:o="urn:schemas-microsoft-com:office:office" xmlns:r="http://schemas.openxmlformats.org/officeDocument/2006/relationships" xmlns:m="http://schemas.openxmlformats.org/officeDocument/2006/math" xmlns:v="urn:schemas-microsoft-com:vml" xmlns:wp="http://schemas.openxmlformats.org/drawingml/2006/wordprocessingDrawing" xmlns:w10="urn:schemas-microsoft-com:office:word" xmlns:w="http://schemas.openxmlformats.org/wordprocessingml/2006/main" xmlns:wne="http://schemas.microsoft.com/office/word/2006/wordml" xmlns:sl="http://schemas.openxmlformats.org/schemaLibrary/2006/main" xmlns:a="http://schemas.openxmlformats.org/drawingml/2006/main" xmlns:pic="http://schemas.openxmlformats.org/drawingml/2006/picture" xmlns:c="http://schemas.openxmlformats.org/drawingml/2006/chart" xmlns:lc="http://schemas.openxmlformats.org/drawingml/2006/lockedCanvas" xmlns:dgm="http://schemas.openxmlformats.org/drawingml/2006/diagram" xmlns:wps="http://schemas.microsoft.com/office/word/2010/wordprocessingShape" xmlns:wpg="http://schemas.microsoft.com/office/word/2010/wordprocessingGroup" xmlns:w14="http://schemas.microsoft.com/office/word/2010/wordml" xmlns:w15="http://schemas.microsoft.com/office/word/2012/wordml">
+<w:hdr xmlns:mc="http://schemas.openxmlformats.org/markup-compatibility/2006" xmlns:o="urn:schemas-microsoft-com:office:office" xmlns:r="http://schemas.openxmlformats.org/officeDocument/2006/relationships" xmlns:m="http://schemas.openxmlformats.org/officeDocument/2006/math" xmlns:v="urn:schemas-microsoft-com:vml" xmlns:wp="http://schemas.openxmlformats.org/drawingml/2006/wordprocessingDrawing" xmlns:w10="urn:schemas-microsoft-com:office:word" xmlns:w="http://schemas.openxmlformats.org/wordprocessingml/2006/main" xmlns:wne="http://schemas.microsoft.com/office/word/2006/wordml" xmlns:sl="http://schemas.openxmlformats.org/schemaLibrary/2006/main" xmlns:a="http://schemas.openxmlformats.org/drawingml/2006/main" xmlns:pic="http://schemas.openxmlformats.org/drawingml/2006/picture" xmlns:c="http://schemas.openxmlformats.org/drawingml/2006/chart" xmlns:lc="http://schemas.openxmlformats.org/drawingml/2006/lockedCanvas" xmlns:dgm="http://schemas.openxmlformats.org/drawingml/2006/diagram" xmlns:wps="http://schemas.microsoft.com/office/word/2010/wordprocessingShape" xmlns:wpg="http://schemas.microsoft.com/office/word/2010/wordprocessingGroup" xmlns:w14="http://schemas.microsoft.com/office/word/2010/wordml" xmlns:w15="http://schemas.microsoft.com/office/word/2012/wordml" xmlns:w16="http://schemas.microsoft.com/office/word/2018/wordml" xmlns:w16cex="http://schemas.microsoft.com/office/word/2018/wordml/cex" xmlns:w16cid="http://schemas.microsoft.com/office/word/2016/wordml/cid" xmlns="http://schemas.microsoft.com/office/tasks/2019/documenttasks" xmlns:cr="http://schemas.microsoft.com/office/comments/2020/reactions">
   <w:p>
     <w:pPr>
       <w:pStyle w:val="Title"/>
@@ -8076,11 +8076,11 @@
 </file>
 
 <file path=word/numbering.xml><?xml version="1.0" encoding="utf-8"?>
-<w:numbering xmlns:mc="http://schemas.openxmlformats.org/markup-compatibility/2006" xmlns:o="urn:schemas-microsoft-com:office:office" xmlns:r="http://schemas.openxmlformats.org/officeDocument/2006/relationships" xmlns:m="http://schemas.openxmlformats.org/officeDocument/2006/math" xmlns:v="urn:schemas-microsoft-com:vml" xmlns:wp="http://schemas.openxmlformats.org/drawingml/2006/wordprocessingDrawing" xmlns:w10="urn:schemas-microsoft-com:office:word" xmlns:w="http://schemas.openxmlformats.org/wordprocessingml/2006/main" xmlns:wne="http://schemas.microsoft.com/office/word/2006/wordml" xmlns:sl="http://schemas.openxmlformats.org/schemaLibrary/2006/main" xmlns:a="http://schemas.openxmlformats.org/drawingml/2006/main" xmlns:pic="http://schemas.openxmlformats.org/drawingml/2006/picture" xmlns:c="http://schemas.openxmlformats.org/drawingml/2006/chart" xmlns:lc="http://schemas.openxmlformats.org/drawingml/2006/lockedCanvas" xmlns:dgm="http://schemas.openxmlformats.org/drawingml/2006/diagram" xmlns:wps="http://schemas.microsoft.com/office/word/2010/wordprocessingShape" xmlns:wpg="http://schemas.microsoft.com/office/word/2010/wordprocessingGroup" xmlns:w14="http://schemas.microsoft.com/office/word/2010/wordml" xmlns:w15="http://schemas.microsoft.com/office/word/2012/wordml"/>
+<w:numbering xmlns:mc="http://schemas.openxmlformats.org/markup-compatibility/2006" xmlns:o="urn:schemas-microsoft-com:office:office" xmlns:r="http://schemas.openxmlformats.org/officeDocument/2006/relationships" xmlns:m="http://schemas.openxmlformats.org/officeDocument/2006/math" xmlns:v="urn:schemas-microsoft-com:vml" xmlns:wp="http://schemas.openxmlformats.org/drawingml/2006/wordprocessingDrawing" xmlns:w10="urn:schemas-microsoft-com:office:word" xmlns:w="http://schemas.openxmlformats.org/wordprocessingml/2006/main" xmlns:wne="http://schemas.microsoft.com/office/word/2006/wordml" xmlns:sl="http://schemas.openxmlformats.org/schemaLibrary/2006/main" xmlns:a="http://schemas.openxmlformats.org/drawingml/2006/main" xmlns:pic="http://schemas.openxmlformats.org/drawingml/2006/picture" xmlns:c="http://schemas.openxmlformats.org/drawingml/2006/chart" xmlns:lc="http://schemas.openxmlformats.org/drawingml/2006/lockedCanvas" xmlns:dgm="http://schemas.openxmlformats.org/drawingml/2006/diagram" xmlns:wps="http://schemas.microsoft.com/office/word/2010/wordprocessingShape" xmlns:wpg="http://schemas.microsoft.com/office/word/2010/wordprocessingGroup" xmlns:w14="http://schemas.microsoft.com/office/word/2010/wordml" xmlns:w15="http://schemas.microsoft.com/office/word/2012/wordml" xmlns:w16="http://schemas.microsoft.com/office/word/2018/wordml" xmlns:w16cex="http://schemas.microsoft.com/office/word/2018/wordml/cex" xmlns:w16cid="http://schemas.microsoft.com/office/word/2016/wordml/cid" xmlns="http://schemas.microsoft.com/office/tasks/2019/documenttasks" xmlns:cr="http://schemas.microsoft.com/office/comments/2020/reactions"/>
 </file>
 
 <file path=word/styles.xml><?xml version="1.0" encoding="utf-8"?>
-<w:styles xmlns:mc="http://schemas.openxmlformats.org/markup-compatibility/2006" xmlns:o="urn:schemas-microsoft-com:office:office" xmlns:r="http://schemas.openxmlformats.org/officeDocument/2006/relationships" xmlns:m="http://schemas.openxmlformats.org/officeDocument/2006/math" xmlns:v="urn:schemas-microsoft-com:vml" xmlns:wp="http://schemas.openxmlformats.org/drawingml/2006/wordprocessingDrawing" xmlns:w10="urn:schemas-microsoft-com:office:word" xmlns:w="http://schemas.openxmlformats.org/wordprocessingml/2006/main" xmlns:wne="http://schemas.microsoft.com/office/word/2006/wordml" xmlns:sl="http://schemas.openxmlformats.org/schemaLibrary/2006/main" xmlns:a="http://schemas.openxmlformats.org/drawingml/2006/main" xmlns:pic="http://schemas.openxmlformats.org/drawingml/2006/picture" xmlns:c="http://schemas.openxmlformats.org/drawingml/2006/chart" xmlns:lc="http://schemas.openxmlformats.org/drawingml/2006/lockedCanvas" xmlns:dgm="http://schemas.openxmlformats.org/drawingml/2006/diagram" xmlns:wps="http://schemas.microsoft.com/office/word/2010/wordprocessingShape" xmlns:wpg="http://schemas.microsoft.com/office/word/2010/wordprocessingGroup" xmlns:w14="http://schemas.microsoft.com/office/word/2010/wordml" xmlns:w15="http://schemas.microsoft.com/office/word/2012/wordml">
+<w:styles xmlns:mc="http://schemas.openxmlformats.org/markup-compatibility/2006" xmlns:o="urn:schemas-microsoft-com:office:office" xmlns:r="http://schemas.openxmlformats.org/officeDocument/2006/relationships" xmlns:m="http://schemas.openxmlformats.org/officeDocument/2006/math" xmlns:v="urn:schemas-microsoft-com:vml" xmlns:wp="http://schemas.openxmlformats.org/drawingml/2006/wordprocessingDrawing" xmlns:w10="urn:schemas-microsoft-com:office:word" xmlns:w="http://schemas.openxmlformats.org/wordprocessingml/2006/main" xmlns:wne="http://schemas.microsoft.com/office/word/2006/wordml" xmlns:sl="http://schemas.openxmlformats.org/schemaLibrary/2006/main" xmlns:a="http://schemas.openxmlformats.org/drawingml/2006/main" xmlns:pic="http://schemas.openxmlformats.org/drawingml/2006/picture" xmlns:c="http://schemas.openxmlformats.org/drawingml/2006/chart" xmlns:lc="http://schemas.openxmlformats.org/drawingml/2006/lockedCanvas" xmlns:dgm="http://schemas.openxmlformats.org/drawingml/2006/diagram" xmlns:wps="http://schemas.microsoft.com/office/word/2010/wordprocessingShape" xmlns:wpg="http://schemas.microsoft.com/office/word/2010/wordprocessingGroup" xmlns:w14="http://schemas.microsoft.com/office/word/2010/wordml" xmlns:w15="http://schemas.microsoft.com/office/word/2012/wordml" xmlns:w16="http://schemas.microsoft.com/office/word/2018/wordml" xmlns:w16cex="http://schemas.microsoft.com/office/word/2018/wordml/cex" xmlns:w16cid="http://schemas.microsoft.com/office/word/2016/wordml/cid" xmlns="http://schemas.microsoft.com/office/tasks/2019/documenttasks" xmlns:cr="http://schemas.microsoft.com/office/comments/2020/reactions">
   <w:docDefaults>
     <w:rPrDefault>
       <w:rPr>

</xml_diff>

<commit_message>
Build site at 2025-09-26 08:29:07 UTC
</commit_message>
<xml_diff>
--- a/_Drive/Formularios/Doutorado-FluxoContinuo/Modelo de inscrição para Doutorado-Fluxo Contínuo.docx
+++ b/_Drive/Formularios/Doutorado-FluxoContinuo/Modelo de inscrição para Doutorado-Fluxo Contínuo.docx
@@ -8097,11 +8097,19 @@
       </w:pPr>
     </w:pPrDefault>
   </w:docDefaults>
+  <w:style w:type="table" w:styleId="TableNormal" w:default="1">
+    <w:name w:val="TableNormal"/>
+    <w:tblPr>
+      <w:tblCellMar>
+        <w:top w:w="100.0" w:type="dxa"/>
+        <w:left w:w="100.0" w:type="dxa"/>
+        <w:bottom w:w="100.0" w:type="dxa"/>
+        <w:right w:w="100.0" w:type="dxa"/>
+      </w:tblCellMar>
+    </w:tblPr>
+  </w:style>
   <w:style w:type="paragraph" w:styleId="Normal" w:default="1">
     <w:name w:val="normal"/>
-  </w:style>
-  <w:style w:type="table" w:styleId="TableNormal" w:default="1">
-    <w:name w:val="Table Normal"/>
   </w:style>
   <w:style w:type="paragraph" w:styleId="Heading1">
     <w:name w:val="heading 1"/>
@@ -8388,12 +8396,6 @@
     <w:tblPr>
       <w:tblStyleRowBandSize w:val="1"/>
       <w:tblStyleColBandSize w:val="1"/>
-      <w:tblCellMar>
-        <w:top w:w="100.0" w:type="dxa"/>
-        <w:left w:w="100.0" w:type="dxa"/>
-        <w:bottom w:w="100.0" w:type="dxa"/>
-        <w:right w:w="100.0" w:type="dxa"/>
-      </w:tblCellMar>
     </w:tblPr>
   </w:style>
   <w:style w:type="table" w:styleId="Table2">
@@ -8401,12 +8403,6 @@
     <w:tblPr>
       <w:tblStyleRowBandSize w:val="1"/>
       <w:tblStyleColBandSize w:val="1"/>
-      <w:tblCellMar>
-        <w:top w:w="100.0" w:type="dxa"/>
-        <w:left w:w="100.0" w:type="dxa"/>
-        <w:bottom w:w="100.0" w:type="dxa"/>
-        <w:right w:w="100.0" w:type="dxa"/>
-      </w:tblCellMar>
     </w:tblPr>
   </w:style>
   <w:style w:type="table" w:styleId="Table3">
@@ -8414,12 +8410,6 @@
     <w:tblPr>
       <w:tblStyleRowBandSize w:val="1"/>
       <w:tblStyleColBandSize w:val="1"/>
-      <w:tblCellMar>
-        <w:top w:w="100.0" w:type="dxa"/>
-        <w:left w:w="100.0" w:type="dxa"/>
-        <w:bottom w:w="100.0" w:type="dxa"/>
-        <w:right w:w="100.0" w:type="dxa"/>
-      </w:tblCellMar>
     </w:tblPr>
   </w:style>
   <w:style w:type="table" w:styleId="Table4">
@@ -8427,12 +8417,6 @@
     <w:tblPr>
       <w:tblStyleRowBandSize w:val="1"/>
       <w:tblStyleColBandSize w:val="1"/>
-      <w:tblCellMar>
-        <w:top w:w="100.0" w:type="dxa"/>
-        <w:left w:w="100.0" w:type="dxa"/>
-        <w:bottom w:w="100.0" w:type="dxa"/>
-        <w:right w:w="100.0" w:type="dxa"/>
-      </w:tblCellMar>
     </w:tblPr>
   </w:style>
   <w:style w:type="table" w:styleId="Table5">
@@ -8440,12 +8424,6 @@
     <w:tblPr>
       <w:tblStyleRowBandSize w:val="1"/>
       <w:tblStyleColBandSize w:val="1"/>
-      <w:tblCellMar>
-        <w:top w:w="100.0" w:type="dxa"/>
-        <w:left w:w="100.0" w:type="dxa"/>
-        <w:bottom w:w="100.0" w:type="dxa"/>
-        <w:right w:w="100.0" w:type="dxa"/>
-      </w:tblCellMar>
     </w:tblPr>
   </w:style>
   <w:style w:type="table" w:styleId="Table6">
@@ -8453,12 +8431,6 @@
     <w:tblPr>
       <w:tblStyleRowBandSize w:val="1"/>
       <w:tblStyleColBandSize w:val="1"/>
-      <w:tblCellMar>
-        <w:top w:w="100.0" w:type="dxa"/>
-        <w:left w:w="100.0" w:type="dxa"/>
-        <w:bottom w:w="100.0" w:type="dxa"/>
-        <w:right w:w="100.0" w:type="dxa"/>
-      </w:tblCellMar>
     </w:tblPr>
   </w:style>
   <w:style w:type="table" w:styleId="Table7">
@@ -8466,12 +8438,6 @@
     <w:tblPr>
       <w:tblStyleRowBandSize w:val="1"/>
       <w:tblStyleColBandSize w:val="1"/>
-      <w:tblCellMar>
-        <w:top w:w="100.0" w:type="dxa"/>
-        <w:left w:w="100.0" w:type="dxa"/>
-        <w:bottom w:w="100.0" w:type="dxa"/>
-        <w:right w:w="100.0" w:type="dxa"/>
-      </w:tblCellMar>
     </w:tblPr>
   </w:style>
   <w:style w:type="table" w:styleId="Table8">
@@ -8479,12 +8445,6 @@
     <w:tblPr>
       <w:tblStyleRowBandSize w:val="1"/>
       <w:tblStyleColBandSize w:val="1"/>
-      <w:tblCellMar>
-        <w:top w:w="100.0" w:type="dxa"/>
-        <w:left w:w="100.0" w:type="dxa"/>
-        <w:bottom w:w="100.0" w:type="dxa"/>
-        <w:right w:w="100.0" w:type="dxa"/>
-      </w:tblCellMar>
     </w:tblPr>
   </w:style>
   <w:style w:type="table" w:styleId="Table9">
@@ -8492,12 +8452,6 @@
     <w:tblPr>
       <w:tblStyleRowBandSize w:val="1"/>
       <w:tblStyleColBandSize w:val="1"/>
-      <w:tblCellMar>
-        <w:top w:w="100.0" w:type="dxa"/>
-        <w:left w:w="100.0" w:type="dxa"/>
-        <w:bottom w:w="100.0" w:type="dxa"/>
-        <w:right w:w="100.0" w:type="dxa"/>
-      </w:tblCellMar>
     </w:tblPr>
   </w:style>
   <w:style w:type="table" w:styleId="Table10">
@@ -8505,12 +8459,6 @@
     <w:tblPr>
       <w:tblStyleRowBandSize w:val="1"/>
       <w:tblStyleColBandSize w:val="1"/>
-      <w:tblCellMar>
-        <w:top w:w="100.0" w:type="dxa"/>
-        <w:left w:w="100.0" w:type="dxa"/>
-        <w:bottom w:w="100.0" w:type="dxa"/>
-        <w:right w:w="100.0" w:type="dxa"/>
-      </w:tblCellMar>
     </w:tblPr>
   </w:style>
   <w:style w:type="table" w:styleId="Table11">
@@ -8518,12 +8466,6 @@
     <w:tblPr>
       <w:tblStyleRowBandSize w:val="1"/>
       <w:tblStyleColBandSize w:val="1"/>
-      <w:tblCellMar>
-        <w:top w:w="100.0" w:type="dxa"/>
-        <w:left w:w="100.0" w:type="dxa"/>
-        <w:bottom w:w="100.0" w:type="dxa"/>
-        <w:right w:w="100.0" w:type="dxa"/>
-      </w:tblCellMar>
     </w:tblPr>
   </w:style>
 </w:styles>

</xml_diff>

<commit_message>
Build site at 2025-11-06 14:41:05 UTC
</commit_message>
<xml_diff>
--- a/_Drive/Formularios/Doutorado-FluxoContinuo/Modelo de inscrição para Doutorado-Fluxo Contínuo.docx
+++ b/_Drive/Formularios/Doutorado-FluxoContinuo/Modelo de inscrição para Doutorado-Fluxo Contínuo.docx
@@ -7871,12 +7871,12 @@
           <wp:extent cx="863842" cy="994728"/>
           <wp:effectExtent b="0" l="0" r="0" t="0"/>
           <wp:wrapSquare wrapText="bothSides" distB="114300" distT="114300" distL="114300" distR="114300"/>
-          <wp:docPr id="2" name="image2.png"/>
+          <wp:docPr id="2" name="image1.png"/>
           <a:graphic>
             <a:graphicData uri="http://schemas.openxmlformats.org/drawingml/2006/picture">
               <pic:pic>
                 <pic:nvPicPr>
-                  <pic:cNvPr id="0" name="image2.png"/>
+                  <pic:cNvPr id="0" name="image1.png"/>
                   <pic:cNvPicPr preferRelativeResize="0"/>
                 </pic:nvPicPr>
                 <pic:blipFill>
@@ -7913,12 +7913,12 @@
           <wp:extent cx="1551940" cy="1163955"/>
           <wp:effectExtent b="0" l="0" r="0" t="0"/>
           <wp:wrapSquare wrapText="bothSides" distB="4445" distT="0" distL="114300" distR="114300"/>
-          <wp:docPr id="1" name="image1.jpg"/>
+          <wp:docPr id="1" name="image2.jpg"/>
           <a:graphic>
             <a:graphicData uri="http://schemas.openxmlformats.org/drawingml/2006/picture">
               <pic:pic>
                 <pic:nvPicPr>
-                  <pic:cNvPr id="0" name="image1.jpg"/>
+                  <pic:cNvPr id="0" name="image2.jpg"/>
                   <pic:cNvPicPr preferRelativeResize="0"/>
                 </pic:nvPicPr>
                 <pic:blipFill>

</xml_diff>